<commit_message>
Replace local storage with django
</commit_message>
<xml_diff>
--- a/Cover Page.docx
+++ b/Cover Page.docx
@@ -745,6 +745,7 @@
               <w:jc w:val="center"/>
               <w:rPr>
                 <w:rFonts w:asciiTheme="majorBidi" w:hAnsiTheme="majorBidi" w:cstheme="majorBidi"/>
+                <w:color w:val="000000" w:themeColor="text1"/>
                 <w:sz w:val="32"/>
                 <w:szCs w:val="32"/>
                 <w:lang w:bidi="ar-EG"/>
@@ -753,11 +754,12 @@
             <w:r>
               <w:rPr>
                 <w:rFonts w:asciiTheme="majorBidi" w:hAnsiTheme="majorBidi" w:cstheme="majorBidi"/>
+                <w:color w:val="000000" w:themeColor="text1"/>
                 <w:sz w:val="32"/>
                 <w:szCs w:val="32"/>
                 <w:lang w:bidi="ar-EG"/>
               </w:rPr>
-              <w:t>Karen Ramiz Munier</w:t>
+              <w:t>Ziad El-Sayed Muhammed</w:t>
             </w:r>
           </w:p>
         </w:tc>
@@ -775,6 +777,7 @@
                 <w:rFonts w:asciiTheme="majorBidi" w:hAnsiTheme="majorBidi" w:cstheme="majorBidi"/>
                 <w:b/>
                 <w:bCs/>
+                <w:color w:val="000000" w:themeColor="text1"/>
                 <w:sz w:val="36"/>
                 <w:szCs w:val="36"/>
                 <w:lang w:bidi="ar-EG"/>
@@ -785,11 +788,12 @@
                 <w:rFonts w:asciiTheme="majorBidi" w:hAnsiTheme="majorBidi" w:cstheme="majorBidi"/>
                 <w:b/>
                 <w:bCs/>
-                <w:sz w:val="36"/>
-                <w:szCs w:val="36"/>
-                <w:lang w:bidi="ar-EG"/>
-              </w:rPr>
-              <w:t>20220785</w:t>
+                <w:color w:val="000000" w:themeColor="text1"/>
+                <w:sz w:val="36"/>
+                <w:szCs w:val="36"/>
+                <w:lang w:bidi="ar-EG"/>
+              </w:rPr>
+              <w:t>20230152</w:t>
             </w:r>
           </w:p>
         </w:tc>
@@ -807,6 +811,7 @@
                 <w:rFonts w:asciiTheme="majorBidi" w:hAnsiTheme="majorBidi" w:cstheme="majorBidi"/>
                 <w:b/>
                 <w:bCs/>
+                <w:color w:val="000000" w:themeColor="text1"/>
                 <w:sz w:val="36"/>
                 <w:szCs w:val="36"/>
                 <w:lang w:bidi="ar-EG"/>
@@ -817,6 +822,7 @@
                 <w:rFonts w:asciiTheme="majorBidi" w:hAnsiTheme="majorBidi" w:cstheme="majorBidi"/>
                 <w:b/>
                 <w:bCs/>
+                <w:color w:val="000000" w:themeColor="text1"/>
                 <w:sz w:val="36"/>
                 <w:szCs w:val="36"/>
                 <w:lang w:bidi="ar-EG"/>
@@ -950,11 +956,12 @@
             <w:r>
               <w:rPr>
                 <w:rFonts w:asciiTheme="majorBidi" w:hAnsiTheme="majorBidi" w:cstheme="majorBidi"/>
+                <w:color w:val="EE0000"/>
                 <w:sz w:val="32"/>
                 <w:szCs w:val="32"/>
                 <w:lang w:bidi="ar-EG"/>
               </w:rPr>
-              <w:t>Ziad El-Sayed Muhammed</w:t>
+              <w:t>Karen Ramiz Munier</w:t>
             </w:r>
           </w:p>
         </w:tc>
@@ -980,11 +987,12 @@
                 <w:rFonts w:asciiTheme="majorBidi" w:hAnsiTheme="majorBidi" w:cstheme="majorBidi"/>
                 <w:b/>
                 <w:bCs/>
-                <w:sz w:val="36"/>
-                <w:szCs w:val="36"/>
-                <w:lang w:bidi="ar-EG"/>
-              </w:rPr>
-              <w:t>20230152</w:t>
+                <w:color w:val="EE0000"/>
+                <w:sz w:val="36"/>
+                <w:szCs w:val="36"/>
+                <w:lang w:bidi="ar-EG"/>
+              </w:rPr>
+              <w:t>20220785</w:t>
             </w:r>
           </w:p>
         </w:tc>
@@ -1012,6 +1020,7 @@
                 <w:rFonts w:asciiTheme="majorBidi" w:hAnsiTheme="majorBidi" w:cstheme="majorBidi"/>
                 <w:b/>
                 <w:bCs/>
+                <w:color w:val="EE0000"/>
                 <w:sz w:val="36"/>
                 <w:szCs w:val="36"/>
                 <w:lang w:bidi="ar-EG"/>
@@ -1037,6 +1046,7 @@
               <w:jc w:val="center"/>
               <w:rPr>
                 <w:rFonts w:asciiTheme="majorBidi" w:hAnsiTheme="majorBidi" w:cstheme="majorBidi"/>
+                <w:color w:val="EE0000"/>
                 <w:sz w:val="32"/>
                 <w:szCs w:val="32"/>
                 <w:lang w:bidi="ar-EG"/>
@@ -1045,6 +1055,7 @@
             <w:r>
               <w:rPr>
                 <w:rFonts w:asciiTheme="majorBidi" w:hAnsiTheme="majorBidi" w:cstheme="majorBidi"/>
+                <w:color w:val="EE0000"/>
                 <w:sz w:val="32"/>
                 <w:szCs w:val="32"/>
                 <w:lang w:bidi="ar-EG"/>
@@ -1067,6 +1078,7 @@
                 <w:rFonts w:asciiTheme="majorBidi" w:hAnsiTheme="majorBidi" w:cstheme="majorBidi"/>
                 <w:b/>
                 <w:bCs/>
+                <w:color w:val="EE0000"/>
                 <w:sz w:val="36"/>
                 <w:szCs w:val="36"/>
                 <w:lang w:bidi="ar-EG"/>
@@ -1077,6 +1089,7 @@
                 <w:rFonts w:asciiTheme="majorBidi" w:hAnsiTheme="majorBidi" w:cstheme="majorBidi"/>
                 <w:b/>
                 <w:bCs/>
+                <w:color w:val="EE0000"/>
                 <w:sz w:val="36"/>
                 <w:szCs w:val="36"/>
                 <w:lang w:bidi="ar-EG"/>
@@ -1099,6 +1112,7 @@
                 <w:rFonts w:asciiTheme="majorBidi" w:hAnsiTheme="majorBidi" w:cstheme="majorBidi"/>
                 <w:b/>
                 <w:bCs/>
+                <w:color w:val="EE0000"/>
                 <w:sz w:val="36"/>
                 <w:szCs w:val="36"/>
                 <w:lang w:bidi="ar-EG"/>
@@ -1109,6 +1123,7 @@
                 <w:rFonts w:asciiTheme="majorBidi" w:hAnsiTheme="majorBidi" w:cstheme="majorBidi"/>
                 <w:b/>
                 <w:bCs/>
+                <w:color w:val="EE0000"/>
                 <w:sz w:val="36"/>
                 <w:szCs w:val="36"/>
                 <w:lang w:bidi="ar-EG"/>

</xml_diff>